<commit_message>
Chat application link and interests!
</commit_message>
<xml_diff>
--- a/Interest List.docx
+++ b/Interest List.docx
@@ -2,6 +2,37 @@
 <file path=word/document.xml><?xml version="1.0" encoding="utf-8"?>
 <w:document xmlns:wpc="http://schemas.microsoft.com/office/word/2010/wordprocessingCanvas" xmlns:mc="http://schemas.openxmlformats.org/markup-compatibility/2006" xmlns:o="urn:schemas-microsoft-com:office:office" xmlns:r="http://schemas.openxmlformats.org/officeDocument/2006/relationships" xmlns:m="http://schemas.openxmlformats.org/officeDocument/2006/math" xmlns:v="urn:schemas-microsoft-com:vml" xmlns:wp14="http://schemas.microsoft.com/office/word/2010/wordprocessingDrawing" xmlns:wp="http://schemas.openxmlformats.org/drawingml/2006/wordprocessingDrawing" xmlns:w10="urn:schemas-microsoft-com:office:word" xmlns:w="http://schemas.openxmlformats.org/wordprocessingml/2006/main" xmlns:w14="http://schemas.microsoft.com/office/word/2010/wordml" xmlns:w15="http://schemas.microsoft.com/office/word/2012/wordml" xmlns:wpg="http://schemas.microsoft.com/office/word/2010/wordprocessingGroup" xmlns:wpi="http://schemas.microsoft.com/office/word/2010/wordprocessingInk" xmlns:wne="http://schemas.microsoft.com/office/word/2006/wordml" xmlns:wps="http://schemas.microsoft.com/office/word/2010/wordprocessingShape" mc:Ignorable="w14 w15 wp14">
   <w:body>
+    <w:p>
+      <w:r>
+        <w:fldChar w:fldCharType="begin"/>
+      </w:r>
+      <w:r>
+        <w:instrText xml:space="preserve"> HYPERLINK "</w:instrText>
+      </w:r>
+      <w:r>
+        <w:instrText>http://code.tutsplus.com/tutorials/how-to-create-a-simple-web-based-chat-application--net-5931</w:instrText>
+      </w:r>
+      <w:r>
+        <w:instrText xml:space="preserve">" </w:instrText>
+      </w:r>
+      <w:r>
+        <w:fldChar w:fldCharType="separate"/>
+      </w:r>
+      <w:r>
+        <w:rPr>
+          <w:rStyle w:val="Hyperlink"/>
+        </w:rPr>
+        <w:t>http://code.tutsplus.com/tutorials/how-to-create-a-simple-web-based-chat-application--net-5931</w:t>
+      </w:r>
+      <w:r>
+        <w:fldChar w:fldCharType="end"/>
+      </w:r>
+    </w:p>
+    <w:p>
+      <w:bookmarkStart w:id="0" w:name="_GoBack"/>
+      <w:bookmarkEnd w:id="0"/>
+    </w:p>
+    <w:p/>
     <w:p>
       <w:r>
         <w:t>Cooking</w:t>
@@ -107,8 +138,6 @@
         </w:rPr>
         <w:t>Gaming</w:t>
       </w:r>
-      <w:bookmarkStart w:id="0" w:name="_GoBack"/>
-      <w:bookmarkEnd w:id="0"/>
     </w:p>
     <w:p>
       <w:pPr>
@@ -548,6 +577,17 @@
     <w:semiHidden/>
     <w:unhideWhenUsed/>
   </w:style>
+  <w:style w:type="character" w:styleId="Hyperlink">
+    <w:name w:val="Hyperlink"/>
+    <w:basedOn w:val="DefaultParagraphFont"/>
+    <w:uiPriority w:val="99"/>
+    <w:unhideWhenUsed/>
+    <w:rsid w:val="00386532"/>
+    <w:rPr>
+      <w:color w:val="0563C1" w:themeColor="hyperlink"/>
+      <w:u w:val="single"/>
+    </w:rPr>
+  </w:style>
 </w:styles>
 </file>
 

</xml_diff>